<commit_message>
17 March 2021 publications and CV update
</commit_message>
<xml_diff>
--- a/files/CV_Mar2021.docx
+++ b/files/CV_Mar2021.docx
@@ -795,7 +795,15 @@
                 <w:sz w:val="22"/>
                 <w:szCs w:val="22"/>
               </w:rPr>
-              <w:t xml:space="preserve">until 2019 </w:t>
+              <w:t>until 2018</w:t>
+            </w:r>
+            <w:r>
+              <w:rPr>
+                <w:rFonts w:ascii="Arial" w:hAnsi="Arial" w:cs="Arial"/>
+                <w:sz w:val="22"/>
+                <w:szCs w:val="22"/>
+              </w:rPr>
+              <w:t xml:space="preserve"> </w:t>
             </w:r>
             <w:r>
               <w:rPr>
@@ -3303,18 +3311,7 @@
                 <w:szCs w:val="22"/>
                 <w:lang w:val="en-US"/>
               </w:rPr>
-              <w:t>J</w:t>
-            </w:r>
-            <w:r>
-              <w:rPr>
-                <w:rFonts w:ascii="Arial" w:hAnsi="Arial" w:cs="Arial"/>
-                <w:b/>
-                <w:color w:val="262626"/>
-                <w:sz w:val="22"/>
-                <w:szCs w:val="22"/>
-                <w:lang w:val="en-US"/>
-              </w:rPr>
-              <w:t>.</w:t>
+              <w:t>J.</w:t>
             </w:r>
             <w:r>
               <w:rPr>
@@ -4957,61 +4954,6 @@
               <w:ind w:left="284" w:right="-6"/>
               <w:rPr>
                 <w:rFonts w:ascii="Arial" w:hAnsi="Arial" w:cs="Arial"/>
-                <w:sz w:val="22"/>
-                <w:szCs w:val="22"/>
-              </w:rPr>
-            </w:pPr>
-            <w:r>
-              <w:rPr>
-                <w:rFonts w:ascii="Arial" w:hAnsi="Arial" w:cs="Arial"/>
-                <w:b/>
-                <w:sz w:val="22"/>
-                <w:szCs w:val="22"/>
-              </w:rPr>
-              <w:t xml:space="preserve">Dartmouth College (US), </w:t>
-            </w:r>
-            <w:r>
-              <w:rPr>
-                <w:rFonts w:ascii="Arial" w:hAnsi="Arial" w:cs="Arial"/>
-                <w:sz w:val="22"/>
-                <w:szCs w:val="22"/>
-              </w:rPr>
-              <w:t>02/03/2020</w:t>
-            </w:r>
-            <w:r>
-              <w:rPr>
-                <w:rFonts w:ascii="Arial" w:hAnsi="Arial" w:cs="Arial"/>
-                <w:b/>
-                <w:sz w:val="22"/>
-                <w:szCs w:val="22"/>
-              </w:rPr>
-              <w:t xml:space="preserve">, </w:t>
-            </w:r>
-            <w:r>
-              <w:rPr>
-                <w:rFonts w:ascii="Arial" w:hAnsi="Arial" w:cs="Arial"/>
-                <w:i/>
-                <w:sz w:val="22"/>
-                <w:szCs w:val="22"/>
-              </w:rPr>
-              <w:t>virtual</w:t>
-            </w:r>
-            <w:r>
-              <w:rPr>
-                <w:rFonts w:ascii="Arial" w:hAnsi="Arial" w:cs="Arial"/>
-                <w:sz w:val="22"/>
-                <w:szCs w:val="22"/>
-              </w:rPr>
-              <w:t>.</w:t>
-            </w:r>
-          </w:p>
-          <w:p>
-            <w:pPr>
-              <w:pStyle w:val="ListParagraph"/>
-              <w:shd w:val="clear" w:color="auto" w:fill="FFFFFF" w:themeFill="background1"/>
-              <w:ind w:left="284" w:right="-6"/>
-              <w:rPr>
-                <w:rFonts w:ascii="Arial" w:hAnsi="Arial" w:cs="Arial"/>
                 <w:b/>
                 <w:sz w:val="22"/>
                 <w:szCs w:val="22"/>
@@ -5260,7 +5202,7 @@
         <w:trPr>
           <w:gridAfter w:val="1"/>
           <w:wAfter w:w="5" w:type="pct"/>
-          <w:trHeight w:val="340"/>
+          <w:trHeight w:val="376"/>
         </w:trPr>
         <w:tc>
           <w:tcPr>
@@ -5334,6 +5276,7 @@
                 <w:szCs w:val="22"/>
               </w:rPr>
             </w:pPr>
+            <w:bookmarkStart w:id="0" w:name="_GoBack"/>
             <w:r>
               <w:rPr>
                 <w:rFonts w:ascii="Arial" w:hAnsi="Arial" w:cs="Arial"/>
@@ -5418,6 +5361,7 @@
               <w:t>(since 2019).</w:t>
             </w:r>
           </w:p>
+          <w:bookmarkEnd w:id="0"/>
           <w:p>
             <w:pPr>
               <w:pStyle w:val="ListParagraph"/>
@@ -6709,8 +6653,6 @@
           <w:szCs w:val="22"/>
         </w:rPr>
       </w:pPr>
-      <w:bookmarkStart w:id="0" w:name="_GoBack"/>
-      <w:bookmarkEnd w:id="0"/>
     </w:p>
     <w:sectPr>
       <w:headerReference w:type="even" r:id="rId12"/>
@@ -9841,7 +9783,7 @@
 </file>
 
 <file path=customXml/itemProps1.xml><?xml version="1.0" encoding="utf-8"?>
-<ds:datastoreItem xmlns:ds="http://schemas.openxmlformats.org/officeDocument/2006/customXml" ds:itemID="{4DFC7D20-0F95-914C-A7BD-98E9250F9CBF}">
+<ds:datastoreItem xmlns:ds="http://schemas.openxmlformats.org/officeDocument/2006/customXml" ds:itemID="{1CD6C40F-85B9-704A-AF68-F451F276FFD6}">
   <ds:schemaRefs>
     <ds:schemaRef ds:uri="http://schemas.openxmlformats.org/officeDocument/2006/bibliography"/>
   </ds:schemaRefs>

</xml_diff>